<commit_message>
Finished LND Monitoring Reports
</commit_message>
<xml_diff>
--- a/storage/QEM-Report.docx
+++ b/storage/QEM-Report.docx
@@ -8427,83 +8427,6 @@
           </w:rPr>
           <w:t xml:space="preserve">                        </w:t>
         </w:r>
-        <w:r>
-          <w:rPr>
-            <w:rFonts w:ascii="Arial" w:hAnsi="Arial" w:cs="Arial"/>
-            <w:sz w:val="16"/>
-            <w:szCs w:val="16"/>
-          </w:rPr>
-          <w:t xml:space="preserve">Page </w:t>
-        </w:r>
-        <w:r>
-          <w:rPr>
-            <w:rFonts w:ascii="Arial" w:hAnsi="Arial" w:cs="Arial"/>
-            <w:b/>
-            <w:bCs/>
-            <w:sz w:val="16"/>
-            <w:szCs w:val="16"/>
-          </w:rPr>
-          <w:fldChar w:fldCharType="begin"/>
-        </w:r>
-        <w:r>
-          <w:rPr>
-            <w:rFonts w:ascii="Arial" w:hAnsi="Arial" w:cs="Arial"/>
-            <w:b/>
-            <w:bCs/>
-            <w:sz w:val="16"/>
-            <w:szCs w:val="16"/>
-          </w:rPr>
-          <w:instrText xml:space="preserve"> PAGE </w:instrText>
-        </w:r>
-        <w:r>
-          <w:rPr>
-            <w:rFonts w:ascii="Arial" w:hAnsi="Arial" w:cs="Arial"/>
-            <w:b/>
-            <w:bCs/>
-            <w:sz w:val="16"/>
-            <w:szCs w:val="16"/>
-          </w:rPr>
-          <w:fldChar w:fldCharType="separate"/>
-        </w:r>
-        <w:r>
-          <w:rPr>
-            <w:rFonts w:ascii="Arial" w:hAnsi="Arial" w:cs="Arial"/>
-            <w:b/>
-            <w:bCs/>
-            <w:noProof/>
-            <w:sz w:val="16"/>
-            <w:szCs w:val="16"/>
-          </w:rPr>
-          <w:t>2</w:t>
-        </w:r>
-        <w:r>
-          <w:rPr>
-            <w:rFonts w:ascii="Arial" w:hAnsi="Arial" w:cs="Arial"/>
-            <w:b/>
-            <w:bCs/>
-            <w:sz w:val="16"/>
-            <w:szCs w:val="16"/>
-          </w:rPr>
-          <w:fldChar w:fldCharType="end"/>
-        </w:r>
-        <w:r>
-          <w:rPr>
-            <w:rFonts w:ascii="Arial" w:hAnsi="Arial" w:cs="Arial"/>
-            <w:sz w:val="16"/>
-            <w:szCs w:val="16"/>
-          </w:rPr>
-          <w:t xml:space="preserve"> of </w:t>
-        </w:r>
-        <w:r>
-          <w:rPr>
-            <w:rFonts w:ascii="Arial" w:hAnsi="Arial" w:cs="Arial"/>
-            <w:b/>
-            <w:bCs/>
-            <w:sz w:val="16"/>
-            <w:szCs w:val="16"/>
-          </w:rPr>
-          <w:t>1</w:t>
-        </w:r>
       </w:sdtContent>
     </w:sdt>
   </w:p>
@@ -8601,10 +8524,781 @@
         <w:p>
           <w:bookmarkStart w:id="0" w:name="_Hlk517895093"/>
           <w:bookmarkStart w:id="1" w:name="_Hlk518476429"/>
+          <w:r>
+            <w:rPr>
+              <w:noProof/>
+              <w:lang w:val="en-US" w:eastAsia="en-US"/>
+            </w:rPr>
+            <mc:AlternateContent>
+              <mc:Choice Requires="wps">
+                <w:drawing>
+                  <wp:anchor distT="0" distB="0" distL="114300" distR="114300" simplePos="0" relativeHeight="251662336" behindDoc="0" locked="0" layoutInCell="1" allowOverlap="1" wp14:anchorId="7FAB2502" wp14:editId="63B7B277">
+                    <wp:simplePos x="0" y="0"/>
+                    <wp:positionH relativeFrom="column">
+                      <wp:posOffset>306705</wp:posOffset>
+                    </wp:positionH>
+                    <wp:positionV relativeFrom="paragraph">
+                      <wp:posOffset>528955</wp:posOffset>
+                    </wp:positionV>
+                    <wp:extent cx="5679440" cy="424815"/>
+                    <wp:effectExtent l="0" t="0" r="0" b="0"/>
+                    <wp:wrapNone/>
+                    <wp:docPr id="1" name="Text Box 14"/>
+                    <wp:cNvGraphicFramePr>
+                      <a:graphicFrameLocks xmlns:a="http://schemas.openxmlformats.org/drawingml/2006/main"/>
+                    </wp:cNvGraphicFramePr>
+                    <a:graphic xmlns:a="http://schemas.openxmlformats.org/drawingml/2006/main">
+                      <a:graphicData uri="http://schemas.microsoft.com/office/word/2010/wordprocessingShape">
+                        <wps:wsp>
+                          <wps:cNvSpPr txBox="1">
+                            <a:spLocks noChangeArrowheads="1"/>
+                          </wps:cNvSpPr>
+                          <wps:spPr bwMode="auto">
+                            <a:xfrm>
+                              <a:off x="0" y="0"/>
+                              <a:ext cx="5679440" cy="424815"/>
+                            </a:xfrm>
+                            <a:prstGeom prst="rect">
+                              <a:avLst/>
+                            </a:prstGeom>
+                            <a:noFill/>
+                            <a:ln>
+                              <a:noFill/>
+                            </a:ln>
+                            <a:extLst>
+                              <a:ext uri="{909E8E84-426E-40DD-AFC4-6F175D3DCCD1}">
+                                <a14:hiddenFill xmlns:a14="http://schemas.microsoft.com/office/drawing/2010/main">
+                                  <a:solidFill>
+                                    <a:srgbClr val="FFFFFF"/>
+                                  </a:solidFill>
+                                </a14:hiddenFill>
+                              </a:ext>
+                              <a:ext uri="{91240B29-F687-4F45-9708-019B960494DF}">
+                                <a14:hiddenLine xmlns:a14="http://schemas.microsoft.com/office/drawing/2010/main" w="6350">
+                                  <a:solidFill>
+                                    <a:srgbClr val="000000"/>
+                                  </a:solidFill>
+                                  <a:miter lim="800000"/>
+                                  <a:headEnd/>
+                                  <a:tailEnd/>
+                                </a14:hiddenLine>
+                              </a:ext>
+                            </a:extLst>
+                          </wps:spPr>
+                          <wps:txbx>
+                            <w:txbxContent>
+                              <w:p>
+                                <w:pPr>
+                                  <w:pStyle w:val="Header"/>
+                                  <w:rPr>
+                                    <w:rFonts w:ascii="Century Gothic" w:hAnsi="Century Gothic"/>
+                                    <w:color w:val="800000"/>
+                                    <w:sz w:val="24"/>
+                                  </w:rPr>
+                                </w:pPr>
+                              </w:p>
+                              <w:tbl>
+                                <w:tblPr>
+                                  <w:tblStyle w:val="TableGrid"/>
+                                  <w:tblW w:w="8350" w:type="dxa"/>
+                                  <w:tblInd w:w="488" w:type="dxa"/>
+                                  <w:tblLook w:val="04A0" w:firstRow="1" w:lastRow="0" w:firstColumn="1" w:lastColumn="0" w:noHBand="0" w:noVBand="1"/>
+                                </w:tblPr>
+                                <w:tblGrid>
+                                  <w:gridCol w:w="2950"/>
+                                  <w:gridCol w:w="5400"/>
+                                </w:tblGrid>
+                                <w:tr>
+                                  <w:tc>
+                                    <w:tcPr>
+                                      <w:tcW w:w="2950" w:type="dxa"/>
+                                      <w:tcBorders>
+                                        <w:top w:val="nil"/>
+                                        <w:left w:val="nil"/>
+                                        <w:bottom w:val="nil"/>
+                                        <w:right w:val="nil"/>
+                                      </w:tcBorders>
+                                    </w:tcPr>
+                                    <w:p>
+                                      <w:pPr>
+                                        <w:pStyle w:val="Header"/>
+                                        <w:rPr>
+                                          <w:rFonts w:ascii="Century Gothic" w:hAnsi="Century Gothic"/>
+                                          <w:color w:val="800000"/>
+                                          <w:sz w:val="24"/>
+                                        </w:rPr>
+                                      </w:pPr>
+                                      <w:r>
+                                        <w:rPr>
+                                          <w:rFonts w:ascii="Century Gothic" w:hAnsi="Century Gothic"/>
+                                          <w:color w:val="800000"/>
+                                          <w:sz w:val="24"/>
+                                        </w:rPr>
+                                        <w:t>Name of Delivery Unit:</w:t>
+                                      </w:r>
+                                    </w:p>
+                                  </w:tc>
+                                  <w:tc>
+                                    <w:tcPr>
+                                      <w:tcW w:w="5400" w:type="dxa"/>
+                                      <w:tcBorders>
+                                        <w:top w:val="nil"/>
+                                        <w:left w:val="nil"/>
+                                        <w:bottom w:val="single" w:sz="4" w:space="0" w:color="auto"/>
+                                        <w:right w:val="nil"/>
+                                      </w:tcBorders>
+                                    </w:tcPr>
+                                    <w:p>
+                                      <w:pPr>
+                                        <w:pStyle w:val="Header"/>
+                                        <w:rPr>
+                                          <w:rFonts w:ascii="Century Gothic" w:hAnsi="Century Gothic"/>
+                                          <w:color w:val="800000"/>
+                                          <w:sz w:val="24"/>
+                                        </w:rPr>
+                                      </w:pPr>
+                                      <w:r>
+                                        <w:rPr>
+                                          <w:rFonts w:ascii="Century Gothic" w:hAnsi="Century Gothic"/>
+                                          <w:color w:val="800000"/>
+                                          <w:sz w:val="24"/>
+                                        </w:rPr>
+                                        <w:t xml:space="preserve">             ${college}</w:t>
+                                      </w:r>
+                                    </w:p>
+                                  </w:tc>
+                                </w:tr>
+                              </w:tbl>
+                              <w:p>
+                                <w:pPr>
+                                  <w:pStyle w:val="Header"/>
+                                  <w:rPr>
+                                    <w:rFonts w:ascii="Century Gothic" w:hAnsi="Century Gothic"/>
+                                    <w:color w:val="800000"/>
+                                    <w:sz w:val="24"/>
+                                  </w:rPr>
+                                </w:pPr>
+                              </w:p>
+                            </w:txbxContent>
+                          </wps:txbx>
+                          <wps:bodyPr rot="0" vert="horz" wrap="square" lIns="0" tIns="0" rIns="0" bIns="0" anchor="t" anchorCtr="0" upright="1">
+                            <a:noAutofit/>
+                          </wps:bodyPr>
+                        </wps:wsp>
+                      </a:graphicData>
+                    </a:graphic>
+                    <wp14:sizeRelH relativeFrom="page">
+                      <wp14:pctWidth>0</wp14:pctWidth>
+                    </wp14:sizeRelH>
+                    <wp14:sizeRelV relativeFrom="page">
+                      <wp14:pctHeight>0</wp14:pctHeight>
+                    </wp14:sizeRelV>
+                  </wp:anchor>
+                </w:drawing>
+              </mc:Choice>
+              <mc:Fallback>
+                <w:pict>
+                  <v:shapetype w14:anchorId="7FAB2502" id="_x0000_t202" coordsize="21600,21600" o:spt="202" path="m,l,21600r21600,l21600,xe">
+                    <v:stroke joinstyle="miter"/>
+                    <v:path gradientshapeok="t" o:connecttype="rect"/>
+                  </v:shapetype>
+                  <v:shape id="Text Box 14" o:spid="_x0000_s1037" type="#_x0000_t202" style="position:absolute;margin-left:24.15pt;margin-top:41.65pt;width:447.2pt;height:33.45pt;z-index:251662336;visibility:visible;mso-wrap-style:square;mso-width-percent:0;mso-height-percent:0;mso-wrap-distance-left:9pt;mso-wrap-distance-top:0;mso-wrap-distance-right:9pt;mso-wrap-distance-bottom:0;mso-position-horizontal:absolute;mso-position-horizontal-relative:text;mso-position-vertical:absolute;mso-position-vertical-relative:text;mso-width-percent:0;mso-height-percent:0;mso-width-relative:page;mso-height-relative:page;v-text-anchor:top" o:gfxdata="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" filled="f" stroked="f" strokeweight=".5pt">
+                    <v:textbox inset="0,0,0,0">
+                      <w:txbxContent>
+                        <w:p>
+                          <w:pPr>
+                            <w:pStyle w:val="Header"/>
+                            <w:rPr>
+                              <w:rFonts w:ascii="Century Gothic" w:hAnsi="Century Gothic"/>
+                              <w:color w:val="800000"/>
+                              <w:sz w:val="24"/>
+                            </w:rPr>
+                          </w:pPr>
+                        </w:p>
+                        <w:tbl>
+                          <w:tblPr>
+                            <w:tblStyle w:val="TableGrid"/>
+                            <w:tblW w:w="8350" w:type="dxa"/>
+                            <w:tblInd w:w="488" w:type="dxa"/>
+                            <w:tblLook w:val="04A0" w:firstRow="1" w:lastRow="0" w:firstColumn="1" w:lastColumn="0" w:noHBand="0" w:noVBand="1"/>
+                          </w:tblPr>
+                          <w:tblGrid>
+                            <w:gridCol w:w="2950"/>
+                            <w:gridCol w:w="5400"/>
+                          </w:tblGrid>
+                          <w:tr>
+                            <w:tc>
+                              <w:tcPr>
+                                <w:tcW w:w="2950" w:type="dxa"/>
+                                <w:tcBorders>
+                                  <w:top w:val="nil"/>
+                                  <w:left w:val="nil"/>
+                                  <w:bottom w:val="nil"/>
+                                  <w:right w:val="nil"/>
+                                </w:tcBorders>
+                              </w:tcPr>
+                              <w:p>
+                                <w:pPr>
+                                  <w:pStyle w:val="Header"/>
+                                  <w:rPr>
+                                    <w:rFonts w:ascii="Century Gothic" w:hAnsi="Century Gothic"/>
+                                    <w:color w:val="800000"/>
+                                    <w:sz w:val="24"/>
+                                  </w:rPr>
+                                </w:pPr>
+                                <w:r>
+                                  <w:rPr>
+                                    <w:rFonts w:ascii="Century Gothic" w:hAnsi="Century Gothic"/>
+                                    <w:color w:val="800000"/>
+                                    <w:sz w:val="24"/>
+                                  </w:rPr>
+                                  <w:t>Name of Delivery Unit:</w:t>
+                                </w:r>
+                              </w:p>
+                            </w:tc>
+                            <w:tc>
+                              <w:tcPr>
+                                <w:tcW w:w="5400" w:type="dxa"/>
+                                <w:tcBorders>
+                                  <w:top w:val="nil"/>
+                                  <w:left w:val="nil"/>
+                                  <w:bottom w:val="single" w:sz="4" w:space="0" w:color="auto"/>
+                                  <w:right w:val="nil"/>
+                                </w:tcBorders>
+                              </w:tcPr>
+                              <w:p>
+                                <w:pPr>
+                                  <w:pStyle w:val="Header"/>
+                                  <w:rPr>
+                                    <w:rFonts w:ascii="Century Gothic" w:hAnsi="Century Gothic"/>
+                                    <w:color w:val="800000"/>
+                                    <w:sz w:val="24"/>
+                                  </w:rPr>
+                                </w:pPr>
+                                <w:r>
+                                  <w:rPr>
+                                    <w:rFonts w:ascii="Century Gothic" w:hAnsi="Century Gothic"/>
+                                    <w:color w:val="800000"/>
+                                    <w:sz w:val="24"/>
+                                  </w:rPr>
+                                  <w:t xml:space="preserve">             ${college}</w:t>
+                                </w:r>
+                              </w:p>
+                            </w:tc>
+                          </w:tr>
+                        </w:tbl>
+                        <w:p>
+                          <w:pPr>
+                            <w:pStyle w:val="Header"/>
+                            <w:rPr>
+                              <w:rFonts w:ascii="Century Gothic" w:hAnsi="Century Gothic"/>
+                              <w:color w:val="800000"/>
+                              <w:sz w:val="24"/>
+                            </w:rPr>
+                          </w:pPr>
+                        </w:p>
+                      </w:txbxContent>
+                    </v:textbox>
+                  </v:shape>
+                </w:pict>
+              </mc:Fallback>
+            </mc:AlternateContent>
+          </w:r>
+          <w:r>
+            <w:rPr>
+              <w:noProof/>
+              <w:lang w:val="en-US" w:eastAsia="en-US"/>
+            </w:rPr>
+            <w:drawing>
+              <wp:anchor distT="0" distB="0" distL="114300" distR="114300" simplePos="0" relativeHeight="251663360" behindDoc="1" locked="0" layoutInCell="1" allowOverlap="1" wp14:anchorId="19465912" wp14:editId="3AD3D936">
+                <wp:simplePos x="0" y="0"/>
+                <wp:positionH relativeFrom="column">
+                  <wp:posOffset>1304925</wp:posOffset>
+                </wp:positionH>
+                <wp:positionV relativeFrom="paragraph">
+                  <wp:posOffset>45205</wp:posOffset>
+                </wp:positionV>
+                <wp:extent cx="1589314" cy="586821"/>
+                <wp:effectExtent l="0" t="0" r="0" b="3810"/>
+                <wp:wrapNone/>
+                <wp:docPr id="11" name="Picture 11"/>
+                <wp:cNvGraphicFramePr>
+                  <a:graphicFrameLocks xmlns:a="http://schemas.openxmlformats.org/drawingml/2006/main" noChangeAspect="1"/>
+                </wp:cNvGraphicFramePr>
+                <a:graphic xmlns:a="http://schemas.openxmlformats.org/drawingml/2006/main">
+                  <a:graphicData uri="http://schemas.openxmlformats.org/drawingml/2006/picture">
+                    <pic:pic xmlns:pic="http://schemas.openxmlformats.org/drawingml/2006/picture">
+                      <pic:nvPicPr>
+                        <pic:cNvPr id="0" name="Picture 1"/>
+                        <pic:cNvPicPr>
+                          <a:picLocks noChangeAspect="1" noChangeArrowheads="1"/>
+                        </pic:cNvPicPr>
+                      </pic:nvPicPr>
+                      <pic:blipFill>
+                        <a:blip r:embed="rId1">
+                          <a:extLst>
+                            <a:ext uri="{28A0092B-C50C-407E-A947-70E740481C1C}">
+                              <a14:useLocalDpi xmlns:a14="http://schemas.microsoft.com/office/drawing/2010/main" val="0"/>
+                            </a:ext>
+                          </a:extLst>
+                        </a:blip>
+                        <a:srcRect/>
+                        <a:stretch>
+                          <a:fillRect/>
+                        </a:stretch>
+                      </pic:blipFill>
+                      <pic:spPr bwMode="auto">
+                        <a:xfrm>
+                          <a:off x="0" y="0"/>
+                          <a:ext cx="1589314" cy="586821"/>
+                        </a:xfrm>
+                        <a:prstGeom prst="rect">
+                          <a:avLst/>
+                        </a:prstGeom>
+                        <a:noFill/>
+                        <a:ln>
+                          <a:noFill/>
+                        </a:ln>
+                      </pic:spPr>
+                    </pic:pic>
+                  </a:graphicData>
+                </a:graphic>
+                <wp14:sizeRelH relativeFrom="margin">
+                  <wp14:pctWidth>0</wp14:pctWidth>
+                </wp14:sizeRelH>
+                <wp14:sizeRelV relativeFrom="margin">
+                  <wp14:pctHeight>0</wp14:pctHeight>
+                </wp14:sizeRelV>
+              </wp:anchor>
+            </w:drawing>
+          </w:r>
+          <w:r>
+            <w:rPr>
+              <w:noProof/>
+              <w:lang w:val="en-US" w:eastAsia="en-US"/>
+            </w:rPr>
+            <mc:AlternateContent>
+              <mc:Choice Requires="wps">
+                <w:drawing>
+                  <wp:anchor distT="0" distB="0" distL="114300" distR="114300" simplePos="0" relativeHeight="251661312" behindDoc="0" locked="0" layoutInCell="1" allowOverlap="1" wp14:anchorId="6C40C601" wp14:editId="0BF908F5">
+                    <wp:simplePos x="0" y="0"/>
+                    <wp:positionH relativeFrom="column">
+                      <wp:posOffset>3077845</wp:posOffset>
+                    </wp:positionH>
+                    <wp:positionV relativeFrom="paragraph">
+                      <wp:posOffset>91440</wp:posOffset>
+                    </wp:positionV>
+                    <wp:extent cx="4050030" cy="538480"/>
+                    <wp:effectExtent l="0" t="0" r="0" b="0"/>
+                    <wp:wrapNone/>
+                    <wp:docPr id="7" name="Text Box 2"/>
+                    <wp:cNvGraphicFramePr>
+                      <a:graphicFrameLocks xmlns:a="http://schemas.openxmlformats.org/drawingml/2006/main"/>
+                    </wp:cNvGraphicFramePr>
+                    <a:graphic xmlns:a="http://schemas.openxmlformats.org/drawingml/2006/main">
+                      <a:graphicData uri="http://schemas.microsoft.com/office/word/2010/wordprocessingShape">
+                        <wps:wsp>
+                          <wps:cNvSpPr txBox="1">
+                            <a:spLocks noChangeArrowheads="1"/>
+                          </wps:cNvSpPr>
+                          <wps:spPr bwMode="auto">
+                            <a:xfrm>
+                              <a:off x="0" y="0"/>
+                              <a:ext cx="4050030" cy="538480"/>
+                            </a:xfrm>
+                            <a:prstGeom prst="rect">
+                              <a:avLst/>
+                            </a:prstGeom>
+                            <a:noFill/>
+                            <a:ln>
+                              <a:noFill/>
+                            </a:ln>
+                            <a:extLst>
+                              <a:ext uri="{909E8E84-426E-40DD-AFC4-6F175D3DCCD1}">
+                                <a14:hiddenFill xmlns:a14="http://schemas.microsoft.com/office/drawing/2010/main">
+                                  <a:solidFill>
+                                    <a:srgbClr val="FFFFFF"/>
+                                  </a:solidFill>
+                                </a14:hiddenFill>
+                              </a:ext>
+                              <a:ext uri="{91240B29-F687-4F45-9708-019B960494DF}">
+                                <a14:hiddenLine xmlns:a14="http://schemas.microsoft.com/office/drawing/2010/main" w="6350">
+                                  <a:solidFill>
+                                    <a:srgbClr val="000000"/>
+                                  </a:solidFill>
+                                  <a:miter lim="800000"/>
+                                  <a:headEnd/>
+                                  <a:tailEnd/>
+                                </a14:hiddenLine>
+                              </a:ext>
+                            </a:extLst>
+                          </wps:spPr>
+                          <wps:txbx>
+                            <w:txbxContent>
+                              <w:p>
+                                <w:pPr>
+                                  <w:pStyle w:val="NoSpacing"/>
+                                  <w:jc w:val="right"/>
+                                  <w:rPr>
+                                    <w:rFonts w:ascii="Verdana" w:hAnsi="Verdana" w:cs="Tahoma"/>
+                                    <w:sz w:val="20"/>
+                                  </w:rPr>
+                                </w:pPr>
+                                <w:r>
+                                  <w:rPr>
+                                    <w:rFonts w:ascii="Verdana" w:hAnsi="Verdana" w:cs="Tahoma"/>
+                                    <w:sz w:val="20"/>
+                                  </w:rPr>
+                                  <w:t>Republic of the Philippines</w:t>
+                                </w:r>
+                              </w:p>
+                              <w:p>
+                                <w:pPr>
+                                  <w:pStyle w:val="NoSpacing"/>
+                                  <w:jc w:val="right"/>
+                                  <w:rPr>
+                                    <w:rFonts w:ascii="Century Gothic" w:hAnsi="Century Gothic"/>
+                                    <w:b/>
+                                    <w:color w:val="800000"/>
+                                    <w:sz w:val="28"/>
+                                    <w:szCs w:val="28"/>
+                                  </w:rPr>
+                                </w:pPr>
+                                <w:r>
+                                  <w:rPr>
+                                    <w:rFonts w:ascii="Century Gothic" w:hAnsi="Century Gothic"/>
+                                    <w:b/>
+                                    <w:color w:val="800000"/>
+                                    <w:sz w:val="28"/>
+                                    <w:szCs w:val="28"/>
+                                  </w:rPr>
+                                  <w:t>CAMARINES NORTE STATE COLLEGE</w:t>
+                                </w:r>
+                              </w:p>
+                              <w:p>
+                                <w:pPr>
+                                  <w:pStyle w:val="NoSpacing"/>
+                                  <w:jc w:val="right"/>
+                                  <w:rPr>
+                                    <w:rFonts w:ascii="Verdana" w:hAnsi="Verdana" w:cs="Tahoma"/>
+                                    <w:sz w:val="16"/>
+                                    <w:lang w:val="fr-FR"/>
+                                  </w:rPr>
+                                </w:pPr>
+                                <w:r>
+                                  <w:rPr>
+                                    <w:rFonts w:ascii="Verdana" w:hAnsi="Verdana" w:cs="Tahoma"/>
+                                    <w:sz w:val="16"/>
+                                    <w:lang w:val="fr-FR"/>
+                                  </w:rPr>
+                                  <w:t xml:space="preserve">F. </w:t>
+                                </w:r>
+                                <w:proofErr w:type="spellStart"/>
+                                <w:r>
+                                  <w:rPr>
+                                    <w:rFonts w:ascii="Verdana" w:hAnsi="Verdana" w:cs="Tahoma"/>
+                                    <w:sz w:val="16"/>
+                                    <w:lang w:val="fr-FR"/>
+                                  </w:rPr>
+                                  <w:t>Pimentel</w:t>
+                                </w:r>
+                                <w:proofErr w:type="spellEnd"/>
+                                <w:r>
+                                  <w:rPr>
+                                    <w:rFonts w:ascii="Verdana" w:hAnsi="Verdana" w:cs="Tahoma"/>
+                                    <w:sz w:val="16"/>
+                                    <w:lang w:val="fr-FR"/>
+                                  </w:rPr>
+                                  <w:t xml:space="preserve"> Avenue, </w:t>
+                                </w:r>
+                                <w:proofErr w:type="spellStart"/>
+                                <w:r>
+                                  <w:rPr>
+                                    <w:rFonts w:ascii="Verdana" w:hAnsi="Verdana" w:cs="Tahoma"/>
+                                    <w:sz w:val="16"/>
+                                    <w:lang w:val="fr-FR"/>
+                                  </w:rPr>
+                                  <w:t>Brgy</w:t>
+                                </w:r>
+                                <w:proofErr w:type="spellEnd"/>
+                                <w:r>
+                                  <w:rPr>
+                                    <w:rFonts w:ascii="Verdana" w:hAnsi="Verdana" w:cs="Tahoma"/>
+                                    <w:sz w:val="16"/>
+                                    <w:lang w:val="fr-FR"/>
+                                  </w:rPr>
+                                  <w:t>. 2, Daet, Camarines Norte – 4600, Philippines</w:t>
+                                </w:r>
+                              </w:p>
+                            </w:txbxContent>
+                          </wps:txbx>
+                          <wps:bodyPr rot="0" vert="horz" wrap="square" lIns="0" tIns="0" rIns="0" bIns="0" anchor="t" anchorCtr="0" upright="1">
+                            <a:noAutofit/>
+                          </wps:bodyPr>
+                        </wps:wsp>
+                      </a:graphicData>
+                    </a:graphic>
+                    <wp14:sizeRelH relativeFrom="page">
+                      <wp14:pctWidth>0</wp14:pctWidth>
+                    </wp14:sizeRelH>
+                    <wp14:sizeRelV relativeFrom="page">
+                      <wp14:pctHeight>0</wp14:pctHeight>
+                    </wp14:sizeRelV>
+                  </wp:anchor>
+                </w:drawing>
+              </mc:Choice>
+              <mc:Fallback>
+                <w:pict>
+                  <v:shape w14:anchorId="6C40C601" id="Text Box 2" o:spid="_x0000_s1038" type="#_x0000_t202" style="position:absolute;margin-left:242.35pt;margin-top:7.2pt;width:318.9pt;height:42.4pt;z-index:251661312;visibility:visible;mso-wrap-style:square;mso-width-percent:0;mso-height-percent:0;mso-wrap-distance-left:9pt;mso-wrap-distance-top:0;mso-wrap-distance-right:9pt;mso-wrap-distance-bottom:0;mso-position-horizontal:absolute;mso-position-horizontal-relative:text;mso-position-vertical:absolute;mso-position-vertical-relative:text;mso-width-percent:0;mso-height-percent:0;mso-width-relative:page;mso-height-relative:page;v-text-anchor:top" o:gfxdata="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" filled="f" stroked="f" strokeweight=".5pt">
+                    <v:textbox inset="0,0,0,0">
+                      <w:txbxContent>
+                        <w:p>
+                          <w:pPr>
+                            <w:pStyle w:val="NoSpacing"/>
+                            <w:jc w:val="right"/>
+                            <w:rPr>
+                              <w:rFonts w:ascii="Verdana" w:hAnsi="Verdana" w:cs="Tahoma"/>
+                              <w:sz w:val="20"/>
+                            </w:rPr>
+                          </w:pPr>
+                          <w:r>
+                            <w:rPr>
+                              <w:rFonts w:ascii="Verdana" w:hAnsi="Verdana" w:cs="Tahoma"/>
+                              <w:sz w:val="20"/>
+                            </w:rPr>
+                            <w:t>Republic of the Philippines</w:t>
+                          </w:r>
+                        </w:p>
+                        <w:p>
+                          <w:pPr>
+                            <w:pStyle w:val="NoSpacing"/>
+                            <w:jc w:val="right"/>
+                            <w:rPr>
+                              <w:rFonts w:ascii="Century Gothic" w:hAnsi="Century Gothic"/>
+                              <w:b/>
+                              <w:color w:val="800000"/>
+                              <w:sz w:val="28"/>
+                              <w:szCs w:val="28"/>
+                            </w:rPr>
+                          </w:pPr>
+                          <w:r>
+                            <w:rPr>
+                              <w:rFonts w:ascii="Century Gothic" w:hAnsi="Century Gothic"/>
+                              <w:b/>
+                              <w:color w:val="800000"/>
+                              <w:sz w:val="28"/>
+                              <w:szCs w:val="28"/>
+                            </w:rPr>
+                            <w:t>CAMARINES NORTE STATE COLLEGE</w:t>
+                          </w:r>
+                        </w:p>
+                        <w:p>
+                          <w:pPr>
+                            <w:pStyle w:val="NoSpacing"/>
+                            <w:jc w:val="right"/>
+                            <w:rPr>
+                              <w:rFonts w:ascii="Verdana" w:hAnsi="Verdana" w:cs="Tahoma"/>
+                              <w:sz w:val="16"/>
+                              <w:lang w:val="fr-FR"/>
+                            </w:rPr>
+                          </w:pPr>
+                          <w:r>
+                            <w:rPr>
+                              <w:rFonts w:ascii="Verdana" w:hAnsi="Verdana" w:cs="Tahoma"/>
+                              <w:sz w:val="16"/>
+                              <w:lang w:val="fr-FR"/>
+                            </w:rPr>
+                            <w:t xml:space="preserve">F. </w:t>
+                          </w:r>
+                          <w:proofErr w:type="spellStart"/>
+                          <w:r>
+                            <w:rPr>
+                              <w:rFonts w:ascii="Verdana" w:hAnsi="Verdana" w:cs="Tahoma"/>
+                              <w:sz w:val="16"/>
+                              <w:lang w:val="fr-FR"/>
+                            </w:rPr>
+                            <w:t>Pimentel</w:t>
+                          </w:r>
+                          <w:proofErr w:type="spellEnd"/>
+                          <w:r>
+                            <w:rPr>
+                              <w:rFonts w:ascii="Verdana" w:hAnsi="Verdana" w:cs="Tahoma"/>
+                              <w:sz w:val="16"/>
+                              <w:lang w:val="fr-FR"/>
+                            </w:rPr>
+                            <w:t xml:space="preserve"> Avenue, </w:t>
+                          </w:r>
+                          <w:proofErr w:type="spellStart"/>
+                          <w:r>
+                            <w:rPr>
+                              <w:rFonts w:ascii="Verdana" w:hAnsi="Verdana" w:cs="Tahoma"/>
+                              <w:sz w:val="16"/>
+                              <w:lang w:val="fr-FR"/>
+                            </w:rPr>
+                            <w:t>Brgy</w:t>
+                          </w:r>
+                          <w:proofErr w:type="spellEnd"/>
+                          <w:r>
+                            <w:rPr>
+                              <w:rFonts w:ascii="Verdana" w:hAnsi="Verdana" w:cs="Tahoma"/>
+                              <w:sz w:val="16"/>
+                              <w:lang w:val="fr-FR"/>
+                            </w:rPr>
+                            <w:t>. 2, Daet, Camarines Norte – 4600, Philippines</w:t>
+                          </w:r>
+                        </w:p>
+                      </w:txbxContent>
+                    </v:textbox>
+                  </v:shape>
+                </w:pict>
+              </mc:Fallback>
+            </mc:AlternateContent>
+          </w:r>
+          <w:r>
+            <w:rPr>
+              <w:noProof/>
+              <w:lang w:val="en-US" w:eastAsia="en-US"/>
+            </w:rPr>
+            <mc:AlternateContent>
+              <mc:Choice Requires="wps">
+                <w:drawing>
+                  <wp:anchor distT="4294967294" distB="4294967294" distL="114300" distR="114300" simplePos="0" relativeHeight="251660288" behindDoc="0" locked="0" layoutInCell="1" allowOverlap="1" wp14:anchorId="6BD94464" wp14:editId="0921A2AC">
+                    <wp:simplePos x="0" y="0"/>
+                    <wp:positionH relativeFrom="column">
+                      <wp:posOffset>497205</wp:posOffset>
+                    </wp:positionH>
+                    <wp:positionV relativeFrom="paragraph">
+                      <wp:posOffset>697864</wp:posOffset>
+                    </wp:positionV>
+                    <wp:extent cx="6631940" cy="0"/>
+                    <wp:effectExtent l="0" t="19050" r="35560" b="19050"/>
+                    <wp:wrapNone/>
+                    <wp:docPr id="5" name="Straight Connector 3"/>
+                    <wp:cNvGraphicFramePr>
+                      <a:graphicFrameLocks xmlns:a="http://schemas.openxmlformats.org/drawingml/2006/main"/>
+                    </wp:cNvGraphicFramePr>
+                    <a:graphic xmlns:a="http://schemas.openxmlformats.org/drawingml/2006/main">
+                      <a:graphicData uri="http://schemas.microsoft.com/office/word/2010/wordprocessingShape">
+                        <wps:wsp>
+                          <wps:cNvCnPr>
+                            <a:cxnSpLocks noChangeShapeType="1"/>
+                          </wps:cNvCnPr>
+                          <wps:spPr bwMode="auto">
+                            <a:xfrm>
+                              <a:off x="0" y="0"/>
+                              <a:ext cx="6631940" cy="0"/>
+                            </a:xfrm>
+                            <a:prstGeom prst="line">
+                              <a:avLst/>
+                            </a:prstGeom>
+                            <a:noFill/>
+                            <a:ln w="57150" cmpd="thinThick">
+                              <a:solidFill>
+                                <a:srgbClr val="800000"/>
+                              </a:solidFill>
+                              <a:miter lim="800000"/>
+                              <a:headEnd/>
+                              <a:tailEnd/>
+                            </a:ln>
+                            <a:extLst>
+                              <a:ext uri="{909E8E84-426E-40DD-AFC4-6F175D3DCCD1}">
+                                <a14:hiddenFill xmlns:a14="http://schemas.microsoft.com/office/drawing/2010/main">
+                                  <a:noFill/>
+                                </a14:hiddenFill>
+                              </a:ext>
+                            </a:extLst>
+                          </wps:spPr>
+                          <wps:bodyPr/>
+                        </wps:wsp>
+                      </a:graphicData>
+                    </a:graphic>
+                    <wp14:sizeRelH relativeFrom="page">
+                      <wp14:pctWidth>0</wp14:pctWidth>
+                    </wp14:sizeRelH>
+                    <wp14:sizeRelV relativeFrom="page">
+                      <wp14:pctHeight>0</wp14:pctHeight>
+                    </wp14:sizeRelV>
+                  </wp:anchor>
+                </w:drawing>
+              </mc:Choice>
+              <mc:Fallback>
+                <w:pict>
+                  <v:line w14:anchorId="5DAB2C9D" id="Straight Connector 3" o:spid="_x0000_s1026" style="position:absolute;z-index:251660288;visibility:visible;mso-wrap-style:square;mso-width-percent:0;mso-height-percent:0;mso-wrap-distance-left:9pt;mso-wrap-distance-top:-6e-5mm;mso-wrap-distance-right:9pt;mso-wrap-distance-bottom:-6e-5mm;mso-position-horizontal:absolute;mso-position-horizontal-relative:text;mso-position-vertical:absolute;mso-position-vertical-relative:text;mso-width-percent:0;mso-height-percent:0;mso-width-relative:page;mso-height-relative:page" from="39.15pt,54.95pt" to="561.35pt,54.95pt" o:gfxdata="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" strokecolor="maroon" strokeweight="4.5pt">
+                    <v:stroke linestyle="thinThick" joinstyle="miter"/>
+                  </v:line>
+                </w:pict>
+              </mc:Fallback>
+            </mc:AlternateContent>
+          </w:r>
+          <w:r>
+            <w:rPr>
+              <w:noProof/>
+              <w:lang w:val="en-US" w:eastAsia="en-US"/>
+            </w:rPr>
+            <w:drawing>
+              <wp:anchor distT="0" distB="0" distL="114300" distR="114300" simplePos="0" relativeHeight="251659264" behindDoc="0" locked="0" layoutInCell="1" allowOverlap="1" wp14:anchorId="6A6A5B27" wp14:editId="0D37C9A1">
+                <wp:simplePos x="0" y="0"/>
+                <wp:positionH relativeFrom="column">
+                  <wp:posOffset>497205</wp:posOffset>
+                </wp:positionH>
+                <wp:positionV relativeFrom="paragraph">
+                  <wp:posOffset>-15240</wp:posOffset>
+                </wp:positionV>
+                <wp:extent cx="718820" cy="648970"/>
+                <wp:effectExtent l="0" t="0" r="0" b="0"/>
+                <wp:wrapNone/>
+                <wp:docPr id="2" name="Picture 2"/>
+                <wp:cNvGraphicFramePr>
+                  <a:graphicFrameLocks xmlns:a="http://schemas.openxmlformats.org/drawingml/2006/main" noChangeAspect="1"/>
+                </wp:cNvGraphicFramePr>
+                <a:graphic xmlns:a="http://schemas.openxmlformats.org/drawingml/2006/main">
+                  <a:graphicData uri="http://schemas.openxmlformats.org/drawingml/2006/picture">
+                    <pic:pic xmlns:pic="http://schemas.openxmlformats.org/drawingml/2006/picture">
+                      <pic:nvPicPr>
+                        <pic:cNvPr id="0" name="Picture 5"/>
+                        <pic:cNvPicPr>
+                          <a:picLocks noChangeAspect="1" noChangeArrowheads="1"/>
+                        </pic:cNvPicPr>
+                      </pic:nvPicPr>
+                      <pic:blipFill>
+                        <a:blip r:embed="rId2">
+                          <a:extLst>
+                            <a:ext uri="{28A0092B-C50C-407E-A947-70E740481C1C}">
+                              <a14:useLocalDpi xmlns:a14="http://schemas.microsoft.com/office/drawing/2010/main" val="0"/>
+                            </a:ext>
+                          </a:extLst>
+                        </a:blip>
+                        <a:srcRect/>
+                        <a:stretch>
+                          <a:fillRect/>
+                        </a:stretch>
+                      </pic:blipFill>
+                      <pic:spPr bwMode="auto">
+                        <a:xfrm>
+                          <a:off x="0" y="0"/>
+                          <a:ext cx="718820" cy="648970"/>
+                        </a:xfrm>
+                        <a:prstGeom prst="rect">
+                          <a:avLst/>
+                        </a:prstGeom>
+                        <a:noFill/>
+                      </pic:spPr>
+                    </pic:pic>
+                  </a:graphicData>
+                </a:graphic>
+                <wp14:sizeRelH relativeFrom="page">
+                  <wp14:pctWidth>0</wp14:pctWidth>
+                </wp14:sizeRelH>
+                <wp14:sizeRelV relativeFrom="page">
+                  <wp14:pctHeight>0</wp14:pctHeight>
+                </wp14:sizeRelV>
+              </wp:anchor>
+            </w:drawing>
+          </w:r>
         </w:p>
       </w:tc>
-      <w:bookmarkEnd w:id="0"/>
     </w:tr>
+    <w:bookmarkEnd w:id="0"/>
     <w:bookmarkEnd w:id="1"/>
   </w:tbl>
   <w:p>

</xml_diff>